<commit_message>
Added navbar animation and more information on projects
</commit_message>
<xml_diff>
--- a/public/MyResume.docx
+++ b/public/MyResume.docx
@@ -301,31 +301,7 @@
                                   <w:szCs w:val="24"/>
                                   <w:lang w:val="en-US"/>
                                 </w:rPr>
-                                <w:t>https://rogerpeke97.gi</w:t>
-                              </w:r>
-                              <w:r>
-                                <w:rPr>
-                                  <w:rStyle w:val="Hipervnculo"/>
-                                  <w:i w:val="0"/>
-                                  <w:iCs w:val="0"/>
-                                  <w:color w:val="4472C4" w:themeColor="accent5"/>
-                                  <w:sz w:val="24"/>
-                                  <w:szCs w:val="24"/>
-                                  <w:lang w:val="en-US"/>
-                                </w:rPr>
-                                <w:t>t</w:t>
-                              </w:r>
-                              <w:r>
-                                <w:rPr>
-                                  <w:rStyle w:val="Hipervnculo"/>
-                                  <w:i w:val="0"/>
-                                  <w:iCs w:val="0"/>
-                                  <w:color w:val="4472C4" w:themeColor="accent5"/>
-                                  <w:sz w:val="24"/>
-                                  <w:szCs w:val="24"/>
-                                  <w:lang w:val="en-US"/>
-                                </w:rPr>
-                                <w:t>hub.io/portfolio</w:t>
+                                <w:t>https://rogerpeke97.github.io/portfolio</w:t>
                               </w:r>
                             </w:hyperlink>
                             <w:r>
@@ -634,31 +610,7 @@
                             <w:szCs w:val="24"/>
                             <w:lang w:val="en-US"/>
                           </w:rPr>
-                          <w:t>https://rogerpeke97.gi</w:t>
-                        </w:r>
-                        <w:r>
-                          <w:rPr>
-                            <w:rStyle w:val="Hipervnculo"/>
-                            <w:i w:val="0"/>
-                            <w:iCs w:val="0"/>
-                            <w:color w:val="4472C4" w:themeColor="accent5"/>
-                            <w:sz w:val="24"/>
-                            <w:szCs w:val="24"/>
-                            <w:lang w:val="en-US"/>
-                          </w:rPr>
-                          <w:t>t</w:t>
-                        </w:r>
-                        <w:r>
-                          <w:rPr>
-                            <w:rStyle w:val="Hipervnculo"/>
-                            <w:i w:val="0"/>
-                            <w:iCs w:val="0"/>
-                            <w:color w:val="4472C4" w:themeColor="accent5"/>
-                            <w:sz w:val="24"/>
-                            <w:szCs w:val="24"/>
-                            <w:lang w:val="en-US"/>
-                          </w:rPr>
-                          <w:t>hub.io/portfolio</w:t>
+                          <w:t>https://rogerpeke97.github.io/portfolio</w:t>
                         </w:r>
                       </w:hyperlink>
                       <w:r>
@@ -1192,75 +1144,7 @@
                                 <w:szCs w:val="24"/>
                                 <w:lang w:val="en-US"/>
                               </w:rPr>
-                              <w:t xml:space="preserve">I’m a CS student and a self-taught web developer.                           My main programming language is </w:t>
-                            </w:r>
-                            <w:proofErr w:type="spellStart"/>
-                            <w:r>
-                              <w:rPr>
-                                <w:sz w:val="24"/>
-                                <w:szCs w:val="24"/>
-                                <w:lang w:val="en-US"/>
-                              </w:rPr>
-                              <w:t>Javascript</w:t>
-                            </w:r>
-                            <w:proofErr w:type="spellEnd"/>
-                            <w:r>
-                              <w:rPr>
-                                <w:sz w:val="24"/>
-                                <w:szCs w:val="24"/>
-                                <w:lang w:val="en-US"/>
-                              </w:rPr>
-                              <w:t xml:space="preserve"> followed by Java which I mainly use for programming challenges on codeforces.com, however </w:t>
-                            </w:r>
-                            <w:proofErr w:type="spellStart"/>
-                            <w:r>
-                              <w:rPr>
-                                <w:sz w:val="24"/>
-                                <w:szCs w:val="24"/>
-                                <w:lang w:val="en-US"/>
-                              </w:rPr>
-                              <w:t>i</w:t>
-                            </w:r>
-                            <w:proofErr w:type="spellEnd"/>
-                            <w:r>
-                              <w:rPr>
-                                <w:sz w:val="24"/>
-                                <w:szCs w:val="24"/>
-                                <w:lang w:val="en-US"/>
-                              </w:rPr>
-                              <w:t xml:space="preserve"> plan to learn the Java Spring framework for my next project</w:t>
-                            </w:r>
-                            <w:r>
-                              <w:rPr>
-                                <w:sz w:val="24"/>
-                                <w:szCs w:val="24"/>
-                                <w:lang w:val="en-US"/>
-                              </w:rPr>
-                              <w:t>.</w:t>
-                            </w:r>
-                            <w:r>
-                              <w:rPr>
-                                <w:sz w:val="24"/>
-                                <w:szCs w:val="24"/>
-                                <w:lang w:val="en-US"/>
-                              </w:rPr>
-                              <w:t xml:space="preserve">                                                            I use React.js for my websites and recently learned Three.js, a library to create 3D animations </w:t>
-                            </w:r>
-                            <w:r>
-                              <w:rPr>
-                                <w:sz w:val="24"/>
-                                <w:szCs w:val="24"/>
-                                <w:lang w:val="en-US"/>
-                              </w:rPr>
-                              <w:t xml:space="preserve">and </w:t>
-                            </w:r>
-                            <w:r>
-                              <w:rPr>
-                                <w:sz w:val="24"/>
-                                <w:szCs w:val="24"/>
-                                <w:lang w:val="en-US"/>
-                              </w:rPr>
-                              <w:t xml:space="preserve">beautiful </w:t>
+                              <w:t xml:space="preserve">I’m a CS student and a self-taught web developer.                           My main programming language is Javascript followed by Java which I mainly use for programming challenges on codeforces.com. I use React for my websites along with Three.js, a library to create 3D animations and beautiful </w:t>
                             </w:r>
                             <w:r>
                               <w:rPr>
@@ -1277,68 +1161,10 @@
                                 <w:szCs w:val="24"/>
                                 <w:lang w:val="en-US"/>
                               </w:rPr>
-                              <w:t xml:space="preserve"> websites. My database of choice is </w:t>
+                              <w:t xml:space="preserve"> websites. My database of choice is PostgreSQL and for the backend I use Node.js and Spring Boot.                                                                                                  I’m looking forward to learn new frameworks and get better at the ones i already know!.</w:t>
                             </w:r>
-                            <w:proofErr w:type="spellStart"/>
-                            <w:r>
-                              <w:rPr>
-                                <w:sz w:val="24"/>
-                                <w:szCs w:val="24"/>
-                                <w:lang w:val="en-US"/>
-                              </w:rPr>
-                              <w:t>PostgreSQL</w:t>
-                            </w:r>
-                            <w:proofErr w:type="spellEnd"/>
-                            <w:r>
-                              <w:rPr>
-                                <w:sz w:val="24"/>
-                                <w:szCs w:val="24"/>
-                                <w:lang w:val="en-US"/>
-                              </w:rPr>
-                              <w:t xml:space="preserve"> and for the backend I use Node.js. </w:t>
-                            </w:r>
-                            <w:r>
-                              <w:rPr>
-                                <w:sz w:val="24"/>
-                                <w:szCs w:val="24"/>
-                                <w:lang w:val="en-US"/>
-                              </w:rPr>
-                              <w:t xml:space="preserve">                                                                                                 </w:t>
-                            </w:r>
-                            <w:r>
-                              <w:rPr>
-                                <w:sz w:val="24"/>
-                                <w:szCs w:val="24"/>
-                                <w:lang w:val="en-US"/>
-                              </w:rPr>
-                              <w:t xml:space="preserve">I’m looking forward to learn new frameworks and get better at the ones </w:t>
-                            </w:r>
-                            <w:proofErr w:type="spellStart"/>
-                            <w:r>
-                              <w:rPr>
-                                <w:sz w:val="24"/>
-                                <w:szCs w:val="24"/>
-                                <w:lang w:val="en-US"/>
-                              </w:rPr>
-                              <w:t>i</w:t>
-                            </w:r>
-                            <w:proofErr w:type="spellEnd"/>
-                            <w:r>
-                              <w:rPr>
-                                <w:sz w:val="24"/>
-                                <w:szCs w:val="24"/>
-                                <w:lang w:val="en-US"/>
-                              </w:rPr>
-                              <w:t xml:space="preserve"> </w:t>
-                            </w:r>
-                            <w:r>
-                              <w:rPr>
-                                <w:sz w:val="24"/>
-                                <w:szCs w:val="24"/>
-                                <w:lang w:val="en-US"/>
-                              </w:rPr>
-                              <w:t>already know!</w:t>
-                            </w:r>
+                            <w:bookmarkStart w:id="0" w:name="_GoBack"/>
+                            <w:bookmarkEnd w:id="0"/>
                           </w:p>
                           <w:p>
                             <w:pPr>
@@ -1477,25 +1303,7 @@
                                 <w:szCs w:val="24"/>
                                 <w:lang w:val="en-US"/>
                               </w:rPr>
-                              <w:t xml:space="preserve">Checking </w:t>
-                            </w:r>
-                            <w:proofErr w:type="gramStart"/>
-                            <w:r>
-                              <w:rPr>
-                                <w:sz w:val="24"/>
-                                <w:szCs w:val="24"/>
-                                <w:lang w:val="en-US"/>
-                              </w:rPr>
-                              <w:t>patients</w:t>
-                            </w:r>
-                            <w:proofErr w:type="gramEnd"/>
-                            <w:r>
-                              <w:rPr>
-                                <w:sz w:val="24"/>
-                                <w:szCs w:val="24"/>
-                                <w:lang w:val="en-US"/>
-                              </w:rPr>
-                              <w:t xml:space="preserve"> documentation and making sure it was under the rules provided by OSECAC</w:t>
+                              <w:t>Checking patients documentation and making sure it was under the rules provided by OSECAC</w:t>
                             </w:r>
                             <w:r>
                               <w:rPr>
@@ -1555,25 +1363,7 @@
                                 <w:szCs w:val="24"/>
                                 <w:lang w:val="en-US"/>
                               </w:rPr>
-                              <w:t xml:space="preserve">in </w:t>
-                            </w:r>
-                            <w:proofErr w:type="spellStart"/>
-                            <w:r>
-                              <w:rPr>
-                                <w:sz w:val="24"/>
-                                <w:szCs w:val="24"/>
-                                <w:lang w:val="en-US"/>
-                              </w:rPr>
-                              <w:t>Electromechanics</w:t>
-                            </w:r>
-                            <w:proofErr w:type="spellEnd"/>
-                            <w:r>
-                              <w:rPr>
-                                <w:sz w:val="24"/>
-                                <w:szCs w:val="24"/>
-                                <w:lang w:val="en-US"/>
-                              </w:rPr>
-                              <w:t>: 2007 - 2013</w:t>
+                              <w:t>in Electromechanics: 2007 - 2013</w:t>
                             </w:r>
                           </w:p>
                           <w:p>
@@ -1585,23 +1375,13 @@
                                 <w:lang w:val="en-US"/>
                               </w:rPr>
                             </w:pPr>
-                            <w:proofErr w:type="spellStart"/>
                             <w:r>
                               <w:rPr>
                                 <w:sz w:val="24"/>
                                 <w:szCs w:val="24"/>
                                 <w:lang w:val="en-US"/>
                               </w:rPr>
-                              <w:t>Instituto</w:t>
-                            </w:r>
-                            <w:proofErr w:type="spellEnd"/>
-                            <w:r>
-                              <w:rPr>
-                                <w:sz w:val="24"/>
-                                <w:szCs w:val="24"/>
-                                <w:lang w:val="en-US"/>
-                              </w:rPr>
-                              <w:t xml:space="preserve"> La Salle</w:t>
+                              <w:t>Instituto La Salle</w:t>
                             </w:r>
                             <w:r>
                               <w:rPr>
@@ -1720,75 +1500,7 @@
                           <w:szCs w:val="24"/>
                           <w:lang w:val="en-US"/>
                         </w:rPr>
-                        <w:t xml:space="preserve">I’m a CS student and a self-taught web developer.                           My main programming language is </w:t>
-                      </w:r>
-                      <w:proofErr w:type="spellStart"/>
-                      <w:r>
-                        <w:rPr>
-                          <w:sz w:val="24"/>
-                          <w:szCs w:val="24"/>
-                          <w:lang w:val="en-US"/>
-                        </w:rPr>
-                        <w:t>Javascript</w:t>
-                      </w:r>
-                      <w:proofErr w:type="spellEnd"/>
-                      <w:r>
-                        <w:rPr>
-                          <w:sz w:val="24"/>
-                          <w:szCs w:val="24"/>
-                          <w:lang w:val="en-US"/>
-                        </w:rPr>
-                        <w:t xml:space="preserve"> followed by Java which I mainly use for programming challenges on codeforces.com, however </w:t>
-                      </w:r>
-                      <w:proofErr w:type="spellStart"/>
-                      <w:r>
-                        <w:rPr>
-                          <w:sz w:val="24"/>
-                          <w:szCs w:val="24"/>
-                          <w:lang w:val="en-US"/>
-                        </w:rPr>
-                        <w:t>i</w:t>
-                      </w:r>
-                      <w:proofErr w:type="spellEnd"/>
-                      <w:r>
-                        <w:rPr>
-                          <w:sz w:val="24"/>
-                          <w:szCs w:val="24"/>
-                          <w:lang w:val="en-US"/>
-                        </w:rPr>
-                        <w:t xml:space="preserve"> plan to learn the Java Spring framework for my next project</w:t>
-                      </w:r>
-                      <w:r>
-                        <w:rPr>
-                          <w:sz w:val="24"/>
-                          <w:szCs w:val="24"/>
-                          <w:lang w:val="en-US"/>
-                        </w:rPr>
-                        <w:t>.</w:t>
-                      </w:r>
-                      <w:r>
-                        <w:rPr>
-                          <w:sz w:val="24"/>
-                          <w:szCs w:val="24"/>
-                          <w:lang w:val="en-US"/>
-                        </w:rPr>
-                        <w:t xml:space="preserve">                                                            I use React.js for my websites and recently learned Three.js, a library to create 3D animations </w:t>
-                      </w:r>
-                      <w:r>
-                        <w:rPr>
-                          <w:sz w:val="24"/>
-                          <w:szCs w:val="24"/>
-                          <w:lang w:val="en-US"/>
-                        </w:rPr>
-                        <w:t xml:space="preserve">and </w:t>
-                      </w:r>
-                      <w:r>
-                        <w:rPr>
-                          <w:sz w:val="24"/>
-                          <w:szCs w:val="24"/>
-                          <w:lang w:val="en-US"/>
-                        </w:rPr>
-                        <w:t xml:space="preserve">beautiful </w:t>
+                        <w:t xml:space="preserve">I’m a CS student and a self-taught web developer.                           My main programming language is Javascript followed by Java which I mainly use for programming challenges on codeforces.com. I use React for my websites along with Three.js, a library to create 3D animations and beautiful </w:t>
                       </w:r>
                       <w:r>
                         <w:rPr>
@@ -1805,68 +1517,10 @@
                           <w:szCs w:val="24"/>
                           <w:lang w:val="en-US"/>
                         </w:rPr>
-                        <w:t xml:space="preserve"> websites. My database of choice is </w:t>
+                        <w:t xml:space="preserve"> websites. My database of choice is PostgreSQL and for the backend I use Node.js and Spring Boot.                                                                                                  I’m looking forward to learn new frameworks and get better at the ones i already know!.</w:t>
                       </w:r>
-                      <w:proofErr w:type="spellStart"/>
-                      <w:r>
-                        <w:rPr>
-                          <w:sz w:val="24"/>
-                          <w:szCs w:val="24"/>
-                          <w:lang w:val="en-US"/>
-                        </w:rPr>
-                        <w:t>PostgreSQL</w:t>
-                      </w:r>
-                      <w:proofErr w:type="spellEnd"/>
-                      <w:r>
-                        <w:rPr>
-                          <w:sz w:val="24"/>
-                          <w:szCs w:val="24"/>
-                          <w:lang w:val="en-US"/>
-                        </w:rPr>
-                        <w:t xml:space="preserve"> and for the backend I use Node.js. </w:t>
-                      </w:r>
-                      <w:r>
-                        <w:rPr>
-                          <w:sz w:val="24"/>
-                          <w:szCs w:val="24"/>
-                          <w:lang w:val="en-US"/>
-                        </w:rPr>
-                        <w:t xml:space="preserve">                                                                                                 </w:t>
-                      </w:r>
-                      <w:r>
-                        <w:rPr>
-                          <w:sz w:val="24"/>
-                          <w:szCs w:val="24"/>
-                          <w:lang w:val="en-US"/>
-                        </w:rPr>
-                        <w:t xml:space="preserve">I’m looking forward to learn new frameworks and get better at the ones </w:t>
-                      </w:r>
-                      <w:proofErr w:type="spellStart"/>
-                      <w:r>
-                        <w:rPr>
-                          <w:sz w:val="24"/>
-                          <w:szCs w:val="24"/>
-                          <w:lang w:val="en-US"/>
-                        </w:rPr>
-                        <w:t>i</w:t>
-                      </w:r>
-                      <w:proofErr w:type="spellEnd"/>
-                      <w:r>
-                        <w:rPr>
-                          <w:sz w:val="24"/>
-                          <w:szCs w:val="24"/>
-                          <w:lang w:val="en-US"/>
-                        </w:rPr>
-                        <w:t xml:space="preserve"> </w:t>
-                      </w:r>
-                      <w:r>
-                        <w:rPr>
-                          <w:sz w:val="24"/>
-                          <w:szCs w:val="24"/>
-                          <w:lang w:val="en-US"/>
-                        </w:rPr>
-                        <w:t>already know!</w:t>
-                      </w:r>
+                      <w:bookmarkStart w:id="1" w:name="_GoBack"/>
+                      <w:bookmarkEnd w:id="1"/>
                     </w:p>
                     <w:p>
                       <w:pPr>
@@ -2005,25 +1659,7 @@
                           <w:szCs w:val="24"/>
                           <w:lang w:val="en-US"/>
                         </w:rPr>
-                        <w:t xml:space="preserve">Checking </w:t>
-                      </w:r>
-                      <w:proofErr w:type="gramStart"/>
-                      <w:r>
-                        <w:rPr>
-                          <w:sz w:val="24"/>
-                          <w:szCs w:val="24"/>
-                          <w:lang w:val="en-US"/>
-                        </w:rPr>
-                        <w:t>patients</w:t>
-                      </w:r>
-                      <w:proofErr w:type="gramEnd"/>
-                      <w:r>
-                        <w:rPr>
-                          <w:sz w:val="24"/>
-                          <w:szCs w:val="24"/>
-                          <w:lang w:val="en-US"/>
-                        </w:rPr>
-                        <w:t xml:space="preserve"> documentation and making sure it was under the rules provided by OSECAC</w:t>
+                        <w:t>Checking patients documentation and making sure it was under the rules provided by OSECAC</w:t>
                       </w:r>
                       <w:r>
                         <w:rPr>
@@ -2083,25 +1719,7 @@
                           <w:szCs w:val="24"/>
                           <w:lang w:val="en-US"/>
                         </w:rPr>
-                        <w:t xml:space="preserve">in </w:t>
-                      </w:r>
-                      <w:proofErr w:type="spellStart"/>
-                      <w:r>
-                        <w:rPr>
-                          <w:sz w:val="24"/>
-                          <w:szCs w:val="24"/>
-                          <w:lang w:val="en-US"/>
-                        </w:rPr>
-                        <w:t>Electromechanics</w:t>
-                      </w:r>
-                      <w:proofErr w:type="spellEnd"/>
-                      <w:r>
-                        <w:rPr>
-                          <w:sz w:val="24"/>
-                          <w:szCs w:val="24"/>
-                          <w:lang w:val="en-US"/>
-                        </w:rPr>
-                        <w:t>: 2007 - 2013</w:t>
+                        <w:t>in Electromechanics: 2007 - 2013</w:t>
                       </w:r>
                     </w:p>
                     <w:p>
@@ -2113,23 +1731,13 @@
                           <w:lang w:val="en-US"/>
                         </w:rPr>
                       </w:pPr>
-                      <w:proofErr w:type="spellStart"/>
                       <w:r>
                         <w:rPr>
                           <w:sz w:val="24"/>
                           <w:szCs w:val="24"/>
                           <w:lang w:val="en-US"/>
                         </w:rPr>
-                        <w:t>Instituto</w:t>
-                      </w:r>
-                      <w:proofErr w:type="spellEnd"/>
-                      <w:r>
-                        <w:rPr>
-                          <w:sz w:val="24"/>
-                          <w:szCs w:val="24"/>
-                          <w:lang w:val="en-US"/>
-                        </w:rPr>
-                        <w:t xml:space="preserve"> La Salle</w:t>
+                        <w:t>Instituto La Salle</w:t>
                       </w:r>
                       <w:r>
                         <w:rPr>
@@ -2208,8 +1816,6 @@
         </w:rPr>
         <w:tab/>
       </w:r>
-      <w:bookmarkStart w:id="0" w:name="_GoBack"/>
-      <w:bookmarkEnd w:id="0"/>
     </w:p>
     <w:sectPr>
       <w:pgSz w:w="11906" w:h="16838"/>
@@ -4335,7 +3941,7 @@
 </file>
 
 <file path=customXml/itemProps1.xml><?xml version="1.0" encoding="utf-8"?>
-<ds:datastoreItem xmlns:ds="http://schemas.openxmlformats.org/officeDocument/2006/customXml" ds:itemID="{5F41F8D1-C3D7-4795-AFEF-F82463642F8C}">
+<ds:datastoreItem xmlns:ds="http://schemas.openxmlformats.org/officeDocument/2006/customXml" ds:itemID="{1615B4A2-A476-4678-AE2D-E9A7AE4BD6EC}">
   <ds:schemaRefs>
     <ds:schemaRef ds:uri="http://schemas.openxmlformats.org/officeDocument/2006/bibliography"/>
   </ds:schemaRefs>

</xml_diff>